<commit_message>
Ficha de Inscrição do TCC
Ficha de inscrição do TCC atualizada 23/08/2019.
</commit_message>
<xml_diff>
--- a/Ficha de Inscrição do TCC - V03.docx
+++ b/Ficha de Inscrição do TCC - V03.docx
@@ -202,13 +202,23 @@
           <w:szCs w:val="21"/>
         </w:rPr>
       </w:pPr>
-      <w:r>
-        <w:rPr>
-          <w:rFonts w:ascii="Century Gothic" w:hAnsi="Century Gothic"/>
-          <w:sz w:val="21"/>
-          <w:szCs w:val="21"/>
-        </w:rPr>
-        <w:t>regularmente matriculado</w:t>
+      <w:proofErr w:type="gramStart"/>
+      <w:r>
+        <w:rPr>
+          <w:rFonts w:ascii="Century Gothic" w:hAnsi="Century Gothic"/>
+          <w:sz w:val="21"/>
+          <w:szCs w:val="21"/>
+        </w:rPr>
+        <w:t>regularmente</w:t>
+      </w:r>
+      <w:proofErr w:type="gramEnd"/>
+      <w:r>
+        <w:rPr>
+          <w:rFonts w:ascii="Century Gothic" w:hAnsi="Century Gothic"/>
+          <w:sz w:val="21"/>
+          <w:szCs w:val="21"/>
+        </w:rPr>
+        <w:t xml:space="preserve"> matriculado</w:t>
       </w:r>
       <w:r>
         <w:rPr>
@@ -424,99 +434,7 @@
           <w:szCs w:val="22"/>
           <w:lang w:eastAsia="en-US"/>
         </w:rPr>
-        <w:fldChar w:fldCharType="begin">
-          <w:ffData>
-            <w:name w:val="Texto4"/>
-            <w:enabled/>
-            <w:calcOnExit w:val="0"/>
-            <w:textInput/>
-          </w:ffData>
-        </w:fldChar>
-      </w:r>
-      <w:r>
-        <w:rPr>
-          <w:rFonts w:ascii="Calibri" w:eastAsia="Calibri" w:hAnsi="Calibri" w:cs="Times New Roman"/>
-          <w:sz w:val="22"/>
-          <w:szCs w:val="22"/>
-          <w:lang w:eastAsia="en-US"/>
-        </w:rPr>
-        <w:instrText xml:space="preserve"> FORMTEXT </w:instrText>
-      </w:r>
-      <w:r>
-        <w:rPr>
-          <w:rFonts w:ascii="Calibri" w:eastAsia="Calibri" w:hAnsi="Calibri" w:cs="Times New Roman"/>
-          <w:sz w:val="22"/>
-          <w:szCs w:val="22"/>
-          <w:lang w:eastAsia="en-US"/>
-        </w:rPr>
-      </w:r>
-      <w:r>
-        <w:rPr>
-          <w:rFonts w:ascii="Calibri" w:eastAsia="Calibri" w:hAnsi="Calibri" w:cs="Times New Roman"/>
-          <w:sz w:val="22"/>
-          <w:szCs w:val="22"/>
-          <w:lang w:eastAsia="en-US"/>
-        </w:rPr>
-        <w:fldChar w:fldCharType="separate"/>
-      </w:r>
-      <w:r>
-        <w:rPr>
-          <w:rFonts w:ascii="Calibri" w:eastAsia="Calibri" w:hAnsi="Calibri" w:cs="Times New Roman"/>
-          <w:noProof/>
-          <w:sz w:val="22"/>
-          <w:szCs w:val="22"/>
-          <w:lang w:eastAsia="en-US"/>
-        </w:rPr>
-        <w:t> </w:t>
-      </w:r>
-      <w:r>
-        <w:rPr>
-          <w:rFonts w:ascii="Calibri" w:eastAsia="Calibri" w:hAnsi="Calibri" w:cs="Times New Roman"/>
-          <w:noProof/>
-          <w:sz w:val="22"/>
-          <w:szCs w:val="22"/>
-          <w:lang w:eastAsia="en-US"/>
-        </w:rPr>
-        <w:t> </w:t>
-      </w:r>
-      <w:r>
-        <w:rPr>
-          <w:rFonts w:ascii="Calibri" w:eastAsia="Calibri" w:hAnsi="Calibri" w:cs="Times New Roman"/>
-          <w:noProof/>
-          <w:sz w:val="22"/>
-          <w:szCs w:val="22"/>
-          <w:lang w:eastAsia="en-US"/>
-        </w:rPr>
-        <w:t> </w:t>
-      </w:r>
-      <w:r>
-        <w:rPr>
-          <w:rFonts w:ascii="Calibri" w:eastAsia="Calibri" w:hAnsi="Calibri" w:cs="Times New Roman"/>
-          <w:noProof/>
-          <w:sz w:val="22"/>
-          <w:szCs w:val="22"/>
-          <w:lang w:eastAsia="en-US"/>
-        </w:rPr>
-        <w:t> </w:t>
-      </w:r>
-      <w:r>
-        <w:rPr>
-          <w:rFonts w:ascii="Calibri" w:eastAsia="Calibri" w:hAnsi="Calibri" w:cs="Times New Roman"/>
-          <w:noProof/>
-          <w:sz w:val="22"/>
-          <w:szCs w:val="22"/>
-          <w:lang w:eastAsia="en-US"/>
-        </w:rPr>
-        <w:t> </w:t>
-      </w:r>
-      <w:r>
-        <w:rPr>
-          <w:rFonts w:ascii="Calibri" w:eastAsia="Calibri" w:hAnsi="Calibri" w:cs="Times New Roman"/>
-          <w:sz w:val="22"/>
-          <w:szCs w:val="22"/>
-          <w:lang w:eastAsia="en-US"/>
-        </w:rPr>
-        <w:fldChar w:fldCharType="end"/>
+        <w:t>Redução do desperdício de comida por excesso de produção</w:t>
       </w:r>
       <w:r>
         <w:rPr>
@@ -1254,8 +1172,6 @@
         </w:rPr>
         <w:t xml:space="preserve"> de Souza</w:t>
       </w:r>
-      <w:bookmarkStart w:id="0" w:name="_GoBack"/>
-      <w:bookmarkEnd w:id="0"/>
     </w:p>
     <w:p>
       <w:pPr>
@@ -1436,15 +1352,6 @@
           <w:szCs w:val="21"/>
         </w:rPr>
       </w:pPr>
-    </w:p>
-    <w:p>
-      <w:pPr>
-        <w:rPr>
-          <w:rFonts w:ascii="Century Gothic" w:hAnsi="Century Gothic"/>
-          <w:sz w:val="21"/>
-          <w:szCs w:val="21"/>
-        </w:rPr>
-      </w:pPr>
       <w:r>
         <w:rPr>
           <w:rFonts w:ascii="Century Gothic" w:hAnsi="Century Gothic"/>
@@ -1493,114 +1400,8 @@
         </w:rPr>
         <w:t>_____</w:t>
       </w:r>
-    </w:p>
-    <w:p>
-      <w:pPr>
-        <w:rPr>
-          <w:rFonts w:ascii="Century Gothic" w:hAnsi="Century Gothic"/>
-          <w:sz w:val="21"/>
-          <w:szCs w:val="21"/>
-        </w:rPr>
-      </w:pPr>
-    </w:p>
-    <w:p>
-      <w:pPr>
-        <w:rPr>
-          <w:rFonts w:ascii="Century Gothic" w:hAnsi="Century Gothic"/>
-          <w:sz w:val="21"/>
-          <w:szCs w:val="21"/>
-        </w:rPr>
-      </w:pPr>
-    </w:p>
-    <w:p>
-      <w:pPr>
-        <w:rPr>
-          <w:rFonts w:ascii="Century Gothic" w:hAnsi="Century Gothic"/>
-          <w:sz w:val="21"/>
-          <w:szCs w:val="21"/>
-        </w:rPr>
-      </w:pPr>
-    </w:p>
-    <w:p>
-      <w:pPr>
-        <w:rPr>
-          <w:rFonts w:ascii="Century Gothic" w:hAnsi="Century Gothic"/>
-          <w:sz w:val="21"/>
-          <w:szCs w:val="21"/>
-        </w:rPr>
-      </w:pPr>
-    </w:p>
-    <w:p>
-      <w:pPr>
-        <w:rPr>
-          <w:rFonts w:ascii="Century Gothic" w:hAnsi="Century Gothic"/>
-          <w:sz w:val="21"/>
-          <w:szCs w:val="21"/>
-        </w:rPr>
-      </w:pPr>
-    </w:p>
-    <w:p>
-      <w:pPr>
-        <w:rPr>
-          <w:rFonts w:ascii="Century Gothic" w:hAnsi="Century Gothic"/>
-          <w:sz w:val="21"/>
-          <w:szCs w:val="21"/>
-        </w:rPr>
-      </w:pPr>
-    </w:p>
-    <w:p>
-      <w:pPr>
-        <w:rPr>
-          <w:rFonts w:ascii="Century Gothic" w:hAnsi="Century Gothic"/>
-          <w:sz w:val="21"/>
-          <w:szCs w:val="21"/>
-        </w:rPr>
-      </w:pPr>
-    </w:p>
-    <w:p>
-      <w:pPr>
-        <w:rPr>
-          <w:rFonts w:ascii="Century Gothic" w:hAnsi="Century Gothic"/>
-          <w:sz w:val="21"/>
-          <w:szCs w:val="21"/>
-        </w:rPr>
-      </w:pPr>
-    </w:p>
-    <w:p>
-      <w:pPr>
-        <w:rPr>
-          <w:rFonts w:ascii="Century Gothic" w:hAnsi="Century Gothic"/>
-          <w:sz w:val="21"/>
-          <w:szCs w:val="21"/>
-        </w:rPr>
-      </w:pPr>
-    </w:p>
-    <w:p>
-      <w:pPr>
-        <w:rPr>
-          <w:rFonts w:ascii="Century Gothic" w:hAnsi="Century Gothic"/>
-          <w:sz w:val="21"/>
-          <w:szCs w:val="21"/>
-        </w:rPr>
-      </w:pPr>
-    </w:p>
-    <w:p>
-      <w:pPr>
-        <w:rPr>
-          <w:rFonts w:ascii="Century Gothic" w:hAnsi="Century Gothic"/>
-          <w:sz w:val="21"/>
-          <w:szCs w:val="21"/>
-        </w:rPr>
-      </w:pPr>
-    </w:p>
-    <w:p>
-      <w:pPr>
-        <w:rPr>
-          <w:rFonts w:ascii="Century Gothic" w:hAnsi="Century Gothic"/>
-          <w:sz w:val="21"/>
-          <w:szCs w:val="21"/>
-        </w:rPr>
-      </w:pPr>
+      <w:bookmarkStart w:id="0" w:name="_GoBack"/>
+      <w:bookmarkEnd w:id="0"/>
     </w:p>
     <w:sectPr>
       <w:headerReference w:type="default" r:id="rId16"/>
@@ -2761,7 +2562,7 @@
         <v:path o:extrusionok="f" gradientshapeok="t" o:connecttype="rect"/>
         <o:lock v:ext="edit" aspectratio="t"/>
       </v:shapetype>
-      <v:shape id="_x0000_i1028" type="#_x0000_t75" style="width:11.25pt;height:11.25pt" o:bullet="t">
+      <v:shape id="_x0000_i1027" type="#_x0000_t75" style="width:11.25pt;height:11.25pt" o:bullet="t">
         <v:imagedata r:id="rId1" o:title="clip_image001"/>
       </v:shape>
     </w:pict>
@@ -6559,29 +6360,10 @@
 </file>
 
 <file path=customXml/item1.xml><?xml version="1.0" encoding="utf-8"?>
-<p:properties xmlns:p="http://schemas.microsoft.com/office/2006/metadata/properties" xmlns:xsi="http://www.w3.org/2001/XMLSchema-instance" xmlns:pc="http://schemas.microsoft.com/office/infopath/2007/PartnerControls">
-  <documentManagement>
-    <Procedimento_x0020_Relacionado xmlns="ce03834f-a579-4ecb-b47e-e136bae11e47"/>
-    <_ip_UnifiedCompliancePolicyUIAction xmlns="http://schemas.microsoft.com/sharepoint/v3" xsi:nil="true"/>
-    <Processo xmlns="ce03834f-a579-4ecb-b47e-e136bae11e47">55</Processo>
-    <C_x00f3_digo xmlns="ce03834f-a579-4ecb-b47e-e136bae11e47">FSA - FTT23</C_x00f3_digo>
-    <_ip_UnifiedCompliancePolicyProperties xmlns="http://schemas.microsoft.com/sharepoint/v3" xsi:nil="true"/>
-    <Revis_x00e3_o xmlns="ce03834f-a579-4ecb-b47e-e136bae11e47">2</Revis_x00e3_o>
-    <Diretoria_x0020_Respons_x00e1_vel xmlns="ce03834f-a579-4ecb-b47e-e136bae11e47">2</Diretoria_x0020_Respons_x00e1_vel>
-  </documentManagement>
-</p:properties>
+<LongProperties xmlns="http://schemas.microsoft.com/office/2006/metadata/longProperties"/>
 </file>
 
 <file path=customXml/item2.xml><?xml version="1.0" encoding="utf-8"?>
-<?mso-contentType ?>
-<FormTemplates xmlns="http://schemas.microsoft.com/sharepoint/v3/contenttype/forms">
-  <Display>DocumentLibraryForm</Display>
-  <Edit>DocumentLibraryForm</Edit>
-  <New>DocumentLibraryForm</New>
-</FormTemplates>
-</file>
-
-<file path=customXml/item3.xml><?xml version="1.0" encoding="utf-8"?>
 <ct:contentTypeSchema xmlns:ct="http://schemas.microsoft.com/office/2006/metadata/contentType" xmlns:ma="http://schemas.microsoft.com/office/2006/metadata/properties/metaAttributes" ct:_="" ma:_="" ma:contentTypeName="Documento" ma:contentTypeID="0x010100951F864CA035244EB7F6E6B9CAD39DD8" ma:contentTypeVersion="28" ma:contentTypeDescription="Crie um novo documento." ma:contentTypeScope="" ma:versionID="4d3f40bcd57f6f3788c6a2039c87841b">
   <xsd:schema xmlns:xsd="http://www.w3.org/2001/XMLSchema" xmlns:xs="http://www.w3.org/2001/XMLSchema" xmlns:p="http://schemas.microsoft.com/office/2006/metadata/properties" xmlns:ns1="http://schemas.microsoft.com/sharepoint/v3" xmlns:ns2="ce03834f-a579-4ecb-b47e-e136bae11e47" xmlns:ns3="948e1b9c-bee8-44de-8cc6-706e5b780eae" xmlns:ns4="feadaf30-646e-4180-8499-c12b20b15a5f" targetNamespace="http://schemas.microsoft.com/office/2006/metadata/properties" ma:root="true" ma:fieldsID="f3c3814524ee6e7ba98c66e9da7e66bc" ns1:_="" ns2:_="" ns3:_="" ns4:_="">
     <xsd:import namespace="http://schemas.microsoft.com/sharepoint/v3"/>
@@ -6838,8 +6620,27 @@
 </ct:contentTypeSchema>
 </file>
 
+<file path=customXml/item3.xml><?xml version="1.0" encoding="utf-8"?>
+<?mso-contentType ?>
+<FormTemplates xmlns="http://schemas.microsoft.com/sharepoint/v3/contenttype/forms">
+  <Display>DocumentLibraryForm</Display>
+  <Edit>DocumentLibraryForm</Edit>
+  <New>DocumentLibraryForm</New>
+</FormTemplates>
+</file>
+
 <file path=customXml/item4.xml><?xml version="1.0" encoding="utf-8"?>
-<LongProperties xmlns="http://schemas.microsoft.com/office/2006/metadata/longProperties"/>
+<p:properties xmlns:p="http://schemas.microsoft.com/office/2006/metadata/properties" xmlns:xsi="http://www.w3.org/2001/XMLSchema-instance" xmlns:pc="http://schemas.microsoft.com/office/infopath/2007/PartnerControls">
+  <documentManagement>
+    <Procedimento_x0020_Relacionado xmlns="ce03834f-a579-4ecb-b47e-e136bae11e47"/>
+    <_ip_UnifiedCompliancePolicyUIAction xmlns="http://schemas.microsoft.com/sharepoint/v3" xsi:nil="true"/>
+    <Processo xmlns="ce03834f-a579-4ecb-b47e-e136bae11e47">55</Processo>
+    <C_x00f3_digo xmlns="ce03834f-a579-4ecb-b47e-e136bae11e47">FSA - FTT23</C_x00f3_digo>
+    <_ip_UnifiedCompliancePolicyProperties xmlns="http://schemas.microsoft.com/sharepoint/v3" xsi:nil="true"/>
+    <Revis_x00e3_o xmlns="ce03834f-a579-4ecb-b47e-e136bae11e47">2</Revis_x00e3_o>
+    <Diretoria_x0020_Respons_x00e1_vel xmlns="ce03834f-a579-4ecb-b47e-e136bae11e47">2</Diretoria_x0020_Respons_x00e1_vel>
+  </documentManagement>
+</p:properties>
 </file>
 
 <file path=customXml/item5.xml><?xml version="1.0" encoding="utf-8"?>
@@ -6847,25 +6648,14 @@
 </file>
 
 <file path=customXml/itemProps1.xml><?xml version="1.0" encoding="utf-8"?>
-<ds:datastoreItem xmlns:ds="http://schemas.openxmlformats.org/officeDocument/2006/customXml" ds:itemID="{CCF5C022-1E7B-428D-8EF9-3B368A4B1CC1}">
+<ds:datastoreItem xmlns:ds="http://schemas.openxmlformats.org/officeDocument/2006/customXml" ds:itemID="{B103A4C7-94D3-4690-98A0-899CF618BAE7}">
   <ds:schemaRefs>
-    <ds:schemaRef ds:uri="http://schemas.microsoft.com/office/2006/metadata/properties"/>
-    <ds:schemaRef ds:uri="http://schemas.microsoft.com/office/infopath/2007/PartnerControls"/>
-    <ds:schemaRef ds:uri="ce03834f-a579-4ecb-b47e-e136bae11e47"/>
-    <ds:schemaRef ds:uri="http://schemas.microsoft.com/sharepoint/v3"/>
+    <ds:schemaRef ds:uri="http://schemas.microsoft.com/office/2006/metadata/longProperties"/>
   </ds:schemaRefs>
 </ds:datastoreItem>
 </file>
 
 <file path=customXml/itemProps2.xml><?xml version="1.0" encoding="utf-8"?>
-<ds:datastoreItem xmlns:ds="http://schemas.openxmlformats.org/officeDocument/2006/customXml" ds:itemID="{C7034754-F781-4068-91AD-A5822B76E620}">
-  <ds:schemaRefs>
-    <ds:schemaRef ds:uri="http://schemas.microsoft.com/sharepoint/v3/contenttype/forms"/>
-  </ds:schemaRefs>
-</ds:datastoreItem>
-</file>
-
-<file path=customXml/itemProps3.xml><?xml version="1.0" encoding="utf-8"?>
 <ds:datastoreItem xmlns:ds="http://schemas.openxmlformats.org/officeDocument/2006/customXml" ds:itemID="{67B2C2A7-2518-4EE8-B7B5-43A5583867EF}">
   <ds:schemaRefs>
     <ds:schemaRef ds:uri="http://schemas.microsoft.com/office/2006/metadata/contentType"/>
@@ -6886,16 +6676,27 @@
 </ds:datastoreItem>
 </file>
 
+<file path=customXml/itemProps3.xml><?xml version="1.0" encoding="utf-8"?>
+<ds:datastoreItem xmlns:ds="http://schemas.openxmlformats.org/officeDocument/2006/customXml" ds:itemID="{C7034754-F781-4068-91AD-A5822B76E620}">
+  <ds:schemaRefs>
+    <ds:schemaRef ds:uri="http://schemas.microsoft.com/sharepoint/v3/contenttype/forms"/>
+  </ds:schemaRefs>
+</ds:datastoreItem>
+</file>
+
 <file path=customXml/itemProps4.xml><?xml version="1.0" encoding="utf-8"?>
-<ds:datastoreItem xmlns:ds="http://schemas.openxmlformats.org/officeDocument/2006/customXml" ds:itemID="{B103A4C7-94D3-4690-98A0-899CF618BAE7}">
+<ds:datastoreItem xmlns:ds="http://schemas.openxmlformats.org/officeDocument/2006/customXml" ds:itemID="{CCF5C022-1E7B-428D-8EF9-3B368A4B1CC1}">
   <ds:schemaRefs>
-    <ds:schemaRef ds:uri="http://schemas.microsoft.com/office/2006/metadata/longProperties"/>
+    <ds:schemaRef ds:uri="http://schemas.microsoft.com/office/2006/metadata/properties"/>
+    <ds:schemaRef ds:uri="http://schemas.microsoft.com/office/infopath/2007/PartnerControls"/>
+    <ds:schemaRef ds:uri="ce03834f-a579-4ecb-b47e-e136bae11e47"/>
+    <ds:schemaRef ds:uri="http://schemas.microsoft.com/sharepoint/v3"/>
   </ds:schemaRefs>
 </ds:datastoreItem>
 </file>
 
 <file path=customXml/itemProps5.xml><?xml version="1.0" encoding="utf-8"?>
-<ds:datastoreItem xmlns:ds="http://schemas.openxmlformats.org/officeDocument/2006/customXml" ds:itemID="{F13759E8-91CF-47F8-81B5-5B73D3F3F64E}">
+<ds:datastoreItem xmlns:ds="http://schemas.openxmlformats.org/officeDocument/2006/customXml" ds:itemID="{2211C1DA-1DE0-4303-B564-79FADE196D33}">
   <ds:schemaRefs>
     <ds:schemaRef ds:uri="http://schemas.openxmlformats.org/officeDocument/2006/bibliography"/>
   </ds:schemaRefs>

</xml_diff>